<commit_message>
Phase 1: identification of the problem: Completed
</commit_message>
<xml_diff>
--- a/Metodo de la ingenieria.docx
+++ b/Metodo de la ingenieria.docx
@@ -7,6 +7,7 @@
         <w:jc w:val="center"/>
         <w:rPr>
           <w:rFonts w:ascii="Times New Roman" w:hAnsi="Times New Roman" w:cs="Times New Roman"/>
+          <w:b/>
           <w:sz w:val="36"/>
           <w:lang w:val="es-CO"/>
         </w:rPr>
@@ -14,6 +15,7 @@
       <w:r>
         <w:rPr>
           <w:rFonts w:ascii="Times New Roman" w:hAnsi="Times New Roman" w:cs="Times New Roman"/>
+          <w:b/>
           <w:sz w:val="36"/>
           <w:lang w:val="es-CO"/>
         </w:rPr>
@@ -214,23 +216,119 @@
           <w:sz w:val="28"/>
           <w:lang w:val="es-CO"/>
         </w:rPr>
-        <w:t xml:space="preserve">con tanta frecuencia. De la investigación se pudo concluir </w:t>
-      </w:r>
-      <w:r>
-        <w:rPr>
-          <w:rFonts w:ascii="Times New Roman" w:hAnsi="Times New Roman" w:cs="Times New Roman"/>
-          <w:sz w:val="28"/>
-          <w:lang w:val="es-CO"/>
-        </w:rPr>
-        <w:t>que las personas iban porque no</w:t>
-      </w:r>
-      <w:r>
-        <w:rPr>
-          <w:rFonts w:ascii="Times New Roman" w:hAnsi="Times New Roman" w:cs="Times New Roman"/>
-          <w:sz w:val="28"/>
-          <w:lang w:val="es-CO"/>
-        </w:rPr>
-        <w:t xml:space="preserve"> sentían cierta desorientación a la hora de llegar los supermercados</w:t>
+        <w:t xml:space="preserve">con tanta frecuencia. De la investigación </w:t>
+      </w:r>
+      <w:r>
+        <w:rPr>
+          <w:rFonts w:ascii="Times New Roman" w:hAnsi="Times New Roman" w:cs="Times New Roman"/>
+          <w:sz w:val="28"/>
+          <w:lang w:val="es-CO"/>
+        </w:rPr>
+        <w:t>se pudo concluir que las personas preferían asistir a los sitios propios de las tiendas que no quedan exactamente dentro del centro comercial, porque de cierto modo les generaba más confianza. En el contexto de comprar la parte de la remesa familiar preferían ir a las plazas públicas a comprar todo lo relacionado con el grano, los otros productos la mayoría de personas lo iban a comprar a los graneros que por lo general quedaban en la parte centro de los barrios</w:t>
+      </w:r>
+      <w:r>
+        <w:rPr>
+          <w:rFonts w:ascii="Times New Roman" w:hAnsi="Times New Roman" w:cs="Times New Roman"/>
+          <w:sz w:val="28"/>
+          <w:lang w:val="es-CO"/>
+        </w:rPr>
+        <w:t xml:space="preserve">. Por todo lo anterior todos los dueños de estos supermercados han </w:t>
+      </w:r>
+      <w:r>
+        <w:rPr>
+          <w:rFonts w:ascii="Times New Roman" w:hAnsi="Times New Roman" w:cs="Times New Roman"/>
+          <w:sz w:val="28"/>
+          <w:lang w:val="es-CO"/>
+        </w:rPr>
+        <w:lastRenderedPageBreak/>
+        <w:t>propuesto un plan de mercadeo de modo que se llame la atención de los clientes a estos supermercados, el plan consiste en las siguientes etapas:</w:t>
+      </w:r>
+    </w:p>
+    <w:p>
+      <w:pPr>
+        <w:pStyle w:val="Prrafodelista"/>
+        <w:numPr>
+          <w:ilvl w:val="0"/>
+          <w:numId w:val="2"/>
+        </w:numPr>
+        <w:jc w:val="both"/>
+        <w:rPr>
+          <w:rFonts w:ascii="Times New Roman" w:hAnsi="Times New Roman" w:cs="Times New Roman"/>
+          <w:sz w:val="28"/>
+          <w:lang w:val="es-CO"/>
+        </w:rPr>
+      </w:pPr>
+      <w:r>
+        <w:rPr>
+          <w:rFonts w:ascii="Times New Roman" w:hAnsi="Times New Roman" w:cs="Times New Roman"/>
+          <w:sz w:val="28"/>
+          <w:lang w:val="es-CO"/>
+        </w:rPr>
+        <w:t>Informar completamente a las personas sobre el centro comercial y su ubicación.</w:t>
+      </w:r>
+    </w:p>
+    <w:p>
+      <w:pPr>
+        <w:pStyle w:val="Prrafodelista"/>
+        <w:numPr>
+          <w:ilvl w:val="0"/>
+          <w:numId w:val="2"/>
+        </w:numPr>
+        <w:jc w:val="both"/>
+        <w:rPr>
+          <w:rFonts w:ascii="Times New Roman" w:hAnsi="Times New Roman" w:cs="Times New Roman"/>
+          <w:sz w:val="28"/>
+          <w:lang w:val="es-CO"/>
+        </w:rPr>
+      </w:pPr>
+      <w:r>
+        <w:rPr>
+          <w:rFonts w:ascii="Times New Roman" w:hAnsi="Times New Roman" w:cs="Times New Roman"/>
+          <w:sz w:val="28"/>
+          <w:lang w:val="es-CO"/>
+        </w:rPr>
+        <w:t>Ofrecer descuentos y rebajas a las personas, a manera de incentivarlas a comprar en estos centros.</w:t>
+      </w:r>
+    </w:p>
+    <w:p>
+      <w:pPr>
+        <w:pStyle w:val="Prrafodelista"/>
+        <w:numPr>
+          <w:ilvl w:val="0"/>
+          <w:numId w:val="2"/>
+        </w:numPr>
+        <w:jc w:val="both"/>
+        <w:rPr>
+          <w:rFonts w:ascii="Times New Roman" w:hAnsi="Times New Roman" w:cs="Times New Roman"/>
+          <w:sz w:val="28"/>
+          <w:lang w:val="es-CO"/>
+        </w:rPr>
+      </w:pPr>
+      <w:r>
+        <w:rPr>
+          <w:rFonts w:ascii="Times New Roman" w:hAnsi="Times New Roman" w:cs="Times New Roman"/>
+          <w:sz w:val="28"/>
+          <w:lang w:val="es-CO"/>
+        </w:rPr>
+        <w:t>Ofrecer un trato original en cada supermercado de manera que cada supermercado se destaque.</w:t>
+      </w:r>
+    </w:p>
+    <w:p>
+      <w:pPr>
+        <w:jc w:val="both"/>
+        <w:rPr>
+          <w:rFonts w:ascii="Times New Roman" w:hAnsi="Times New Roman" w:cs="Times New Roman"/>
+          <w:sz w:val="28"/>
+          <w:lang w:val="es-CO"/>
+        </w:rPr>
+      </w:pPr>
+      <w:r>
+        <w:rPr>
+          <w:rFonts w:ascii="Times New Roman" w:hAnsi="Times New Roman" w:cs="Times New Roman"/>
+          <w:sz w:val="28"/>
+          <w:lang w:val="es-CO"/>
+        </w:rPr>
+        <w:t>Teniendo en cuenta el plan a seguir, por democracia se ha determinado que se debe implementar de manera tecnológica la solución del primer paso, esto dado que se requiere que la información sobre el centro y su ubicación sea conocida en todo Tunja, incluso en todo Cundinamarca.</w:t>
       </w:r>
       <w:bookmarkStart w:id="0" w:name="_GoBack"/>
       <w:bookmarkEnd w:id="0"/>
@@ -904,22 +1002,13 @@
           <w:lang w:val="es-CO"/>
         </w:rPr>
       </w:pPr>
-    </w:p>
-    <w:p>
-      <w:pPr>
-        <w:jc w:val="both"/>
-        <w:rPr>
-          <w:rFonts w:ascii="Times New Roman" w:hAnsi="Times New Roman" w:cs="Times New Roman"/>
-          <w:sz w:val="28"/>
-          <w:lang w:val="es-CO"/>
-        </w:rPr>
-      </w:pPr>
-      <w:r>
-        <w:rPr>
-          <w:rFonts w:ascii="Times New Roman" w:hAnsi="Times New Roman" w:cs="Times New Roman"/>
-          <w:sz w:val="28"/>
-          <w:lang w:val="es-CO"/>
-        </w:rPr>
+      <w:r>
+        <w:rPr>
+          <w:rFonts w:ascii="Times New Roman" w:hAnsi="Times New Roman" w:cs="Times New Roman"/>
+          <w:sz w:val="28"/>
+          <w:lang w:val="es-CO"/>
+        </w:rPr>
+        <w:lastRenderedPageBreak/>
         <w:t xml:space="preserve">                                                                                                                </w:t>
       </w:r>
     </w:p>
@@ -986,6 +1075,95 @@
 <file path=word/numbering.xml><?xml version="1.0" encoding="utf-8"?>
 <w:numbering xmlns:wpc="http://schemas.microsoft.com/office/word/2010/wordprocessingCanvas" xmlns:cx="http://schemas.microsoft.com/office/drawing/2014/chartex" xmlns:mc="http://schemas.openxmlformats.org/markup-compatibility/2006" xmlns:o="urn:schemas-microsoft-com:office:office" xmlns:r="http://schemas.openxmlformats.org/officeDocument/2006/relationships" xmlns:m="http://schemas.openxmlformats.org/officeDocument/2006/math" xmlns:v="urn:schemas-microsoft-com:vml" xmlns:wp14="http://schemas.microsoft.com/office/word/2010/wordprocessingDrawing" xmlns:wp="http://schemas.openxmlformats.org/drawingml/2006/wordprocessingDrawing" xmlns:w10="urn:schemas-microsoft-com:office:word" xmlns:w="http://schemas.openxmlformats.org/wordprocessingml/2006/main" xmlns:w14="http://schemas.microsoft.com/office/word/2010/wordml" xmlns:w15="http://schemas.microsoft.com/office/word/2012/wordml" xmlns:w16se="http://schemas.microsoft.com/office/word/2015/wordml/symex" xmlns:wpg="http://schemas.microsoft.com/office/word/2010/wordprocessingGroup" xmlns:wpi="http://schemas.microsoft.com/office/word/2010/wordprocessingInk" xmlns:wne="http://schemas.microsoft.com/office/word/2006/wordml" xmlns:wps="http://schemas.microsoft.com/office/word/2010/wordprocessingShape" mc:Ignorable="w14 w15 w16se wp14">
   <w:abstractNum w:abstractNumId="0" w15:restartNumberingAfterBreak="0">
+    <w:nsid w:val="171958E4"/>
+    <w:multiLevelType w:val="hybridMultilevel"/>
+    <w:tmpl w:val="4DE80E80"/>
+    <w:lvl w:ilvl="0" w:tplc="04090011">
+      <w:start w:val="1"/>
+      <w:numFmt w:val="decimal"/>
+      <w:lvlText w:val="%1)"/>
+      <w:lvlJc w:val="left"/>
+      <w:pPr>
+        <w:ind w:left="720" w:hanging="360"/>
+      </w:pPr>
+      <w:rPr>
+        <w:rFonts w:hint="default"/>
+      </w:rPr>
+    </w:lvl>
+    <w:lvl w:ilvl="1" w:tplc="04090019" w:tentative="1">
+      <w:start w:val="1"/>
+      <w:numFmt w:val="lowerLetter"/>
+      <w:lvlText w:val="%2."/>
+      <w:lvlJc w:val="left"/>
+      <w:pPr>
+        <w:ind w:left="1440" w:hanging="360"/>
+      </w:pPr>
+    </w:lvl>
+    <w:lvl w:ilvl="2" w:tplc="0409001B" w:tentative="1">
+      <w:start w:val="1"/>
+      <w:numFmt w:val="lowerRoman"/>
+      <w:lvlText w:val="%3."/>
+      <w:lvlJc w:val="right"/>
+      <w:pPr>
+        <w:ind w:left="2160" w:hanging="180"/>
+      </w:pPr>
+    </w:lvl>
+    <w:lvl w:ilvl="3" w:tplc="0409000F" w:tentative="1">
+      <w:start w:val="1"/>
+      <w:numFmt w:val="decimal"/>
+      <w:lvlText w:val="%4."/>
+      <w:lvlJc w:val="left"/>
+      <w:pPr>
+        <w:ind w:left="2880" w:hanging="360"/>
+      </w:pPr>
+    </w:lvl>
+    <w:lvl w:ilvl="4" w:tplc="04090019" w:tentative="1">
+      <w:start w:val="1"/>
+      <w:numFmt w:val="lowerLetter"/>
+      <w:lvlText w:val="%5."/>
+      <w:lvlJc w:val="left"/>
+      <w:pPr>
+        <w:ind w:left="3600" w:hanging="360"/>
+      </w:pPr>
+    </w:lvl>
+    <w:lvl w:ilvl="5" w:tplc="0409001B" w:tentative="1">
+      <w:start w:val="1"/>
+      <w:numFmt w:val="lowerRoman"/>
+      <w:lvlText w:val="%6."/>
+      <w:lvlJc w:val="right"/>
+      <w:pPr>
+        <w:ind w:left="4320" w:hanging="180"/>
+      </w:pPr>
+    </w:lvl>
+    <w:lvl w:ilvl="6" w:tplc="0409000F" w:tentative="1">
+      <w:start w:val="1"/>
+      <w:numFmt w:val="decimal"/>
+      <w:lvlText w:val="%7."/>
+      <w:lvlJc w:val="left"/>
+      <w:pPr>
+        <w:ind w:left="5040" w:hanging="360"/>
+      </w:pPr>
+    </w:lvl>
+    <w:lvl w:ilvl="7" w:tplc="04090019" w:tentative="1">
+      <w:start w:val="1"/>
+      <w:numFmt w:val="lowerLetter"/>
+      <w:lvlText w:val="%8."/>
+      <w:lvlJc w:val="left"/>
+      <w:pPr>
+        <w:ind w:left="5760" w:hanging="360"/>
+      </w:pPr>
+    </w:lvl>
+    <w:lvl w:ilvl="8" w:tplc="0409001B" w:tentative="1">
+      <w:start w:val="1"/>
+      <w:numFmt w:val="lowerRoman"/>
+      <w:lvlText w:val="%9."/>
+      <w:lvlJc w:val="right"/>
+      <w:pPr>
+        <w:ind w:left="6480" w:hanging="180"/>
+      </w:pPr>
+    </w:lvl>
+  </w:abstractNum>
+  <w:abstractNum w:abstractNumId="1" w15:restartNumberingAfterBreak="0">
     <w:nsid w:val="1C312DA9"/>
     <w:multiLevelType w:val="hybridMultilevel"/>
     <w:tmpl w:val="52CCC9B2"/>
@@ -1098,6 +1276,9 @@
     </w:lvl>
   </w:abstractNum>
   <w:num w:numId="1">
+    <w:abstractNumId w:val="1"/>
+  </w:num>
+  <w:num w:numId="2">
     <w:abstractNumId w:val="0"/>
   </w:num>
 </w:numbering>

</xml_diff>